<commit_message>
Material de apoyo RPW, MST, Dijkstra
Se incluye el material de apoyo del los algoritmos Dijkstra, MST, y RPW, también se crea el encabezado, y se agrega explicación de la estructura de datos sets
</commit_message>
<xml_diff>
--- a/Título.docx
+++ b/Título.docx
@@ -9,12 +9,21 @@
         <w:rPr>
           <w:rFonts w:ascii="Consolas" w:hAnsi="Consolas"/>
           <w:b/>
-          <w:color w:val="CC0000"/>
           <w:sz w:val="72"/>
           <w:szCs w:val="72"/>
           <w:lang w:val="es-CO"/>
         </w:rPr>
       </w:pPr>
+      <w:r>
+        <w:rPr>
+          <w:rFonts w:ascii="Consolas" w:hAnsi="Consolas"/>
+          <w:b/>
+          <w:sz w:val="72"/>
+          <w:szCs w:val="72"/>
+          <w:lang w:val="es-CO"/>
+        </w:rPr>
+        <w:t>Guía de Implementación de Algoritmos de Ingeniería Industrial</w:t>
+      </w:r>
     </w:p>
     <w:p>
       <w:pPr>
@@ -23,32 +32,7 @@
         <w:rPr>
           <w:rFonts w:ascii="Consolas" w:hAnsi="Consolas"/>
           <w:b/>
-          <w:color w:val="CC0000"/>
-          <w:sz w:val="72"/>
-          <w:szCs w:val="72"/>
-          <w:lang w:val="es-CO"/>
-        </w:rPr>
-      </w:pPr>
-      <w:r>
-        <w:rPr>
-          <w:rFonts w:ascii="Consolas" w:hAnsi="Consolas"/>
-          <w:b/>
-          <w:color w:val="CC0000"/>
-          <w:sz w:val="72"/>
-          <w:szCs w:val="72"/>
-          <w:lang w:val="es-CO"/>
-        </w:rPr>
-        <w:t>Guía de Python</w:t>
-      </w:r>
-    </w:p>
-    <w:p>
-      <w:pPr>
-        <w:spacing w:after="0"/>
-        <w:jc w:val="center"/>
-        <w:rPr>
-          <w:rFonts w:ascii="Consolas" w:hAnsi="Consolas"/>
-          <w:b/>
-          <w:color w:val="CC0000"/>
+          <w:color w:val="F20000"/>
           <w:sz w:val="48"/>
           <w:szCs w:val="48"/>
           <w:lang w:val="es-CO"/>
@@ -58,50 +42,41 @@
         <w:rPr>
           <w:rFonts w:ascii="Consolas" w:hAnsi="Consolas"/>
           <w:b/>
-          <w:color w:val="CC0000"/>
+          <w:color w:val="F20000"/>
           <w:sz w:val="48"/>
           <w:szCs w:val="48"/>
           <w:lang w:val="es-CO"/>
         </w:rPr>
-        <w:t>V.01.0</w:t>
+        <w:t xml:space="preserve">V.01.0.0 </w:t>
       </w:r>
     </w:p>
     <w:p>
       <w:pPr>
-        <w:jc w:val="center"/>
-        <w:rPr>
-          <w:rFonts w:ascii="Consolas" w:hAnsi="Consolas"/>
-          <w:lang w:val="es-CO"/>
-        </w:rPr>
-      </w:pPr>
-    </w:p>
-    <w:p>
-      <w:pPr>
         <w:spacing w:after="0"/>
-        <w:jc w:val="center"/>
-        <w:rPr>
-          <w:rFonts w:ascii="Consolas" w:hAnsi="Consolas"/>
+        <w:rPr>
+          <w:b/>
           <w:sz w:val="32"/>
           <w:szCs w:val="32"/>
           <w:lang w:val="es-CO"/>
         </w:rPr>
       </w:pPr>
-      <w:r>
-        <w:rPr>
-          <w:rFonts w:ascii="Consolas" w:hAnsi="Consolas"/>
+    </w:p>
+    <w:p>
+      <w:pPr>
+        <w:spacing w:after="0"/>
+        <w:rPr>
+          <w:b/>
           <w:sz w:val="32"/>
           <w:szCs w:val="32"/>
           <w:lang w:val="es-CO"/>
         </w:rPr>
-        <w:t>Instalación.</w:t>
-      </w:r>
+      </w:pPr>
     </w:p>
     <w:p>
       <w:pPr>
         <w:spacing w:after="0"/>
-        <w:jc w:val="center"/>
-        <w:rPr>
-          <w:rFonts w:ascii="Consolas" w:hAnsi="Consolas"/>
+        <w:rPr>
+          <w:b/>
           <w:sz w:val="32"/>
           <w:szCs w:val="32"/>
           <w:lang w:val="es-CO"/>
@@ -109,97 +84,310 @@
       </w:pPr>
       <w:r>
         <w:rPr>
-          <w:rFonts w:ascii="Consolas" w:hAnsi="Consolas"/>
+          <w:b/>
+          <w:noProof/>
           <w:sz w:val="32"/>
           <w:szCs w:val="32"/>
-          <w:lang w:val="es-CO"/>
-        </w:rPr>
-        <w:t>Cara</w:t>
+        </w:rPr>
+        <w:drawing>
+          <wp:anchor distT="0" distB="0" distL="114300" distR="114300" simplePos="0" relativeHeight="251658240" behindDoc="1" locked="0" layoutInCell="1" allowOverlap="1">
+            <wp:simplePos x="0" y="0"/>
+            <wp:positionH relativeFrom="column">
+              <wp:posOffset>-3175</wp:posOffset>
+            </wp:positionH>
+            <wp:positionV relativeFrom="paragraph">
+              <wp:posOffset>0</wp:posOffset>
+            </wp:positionV>
+            <wp:extent cx="461010" cy="461010"/>
+            <wp:effectExtent l="0" t="0" r="0" b="0"/>
+            <wp:wrapTight wrapText="bothSides">
+              <wp:wrapPolygon edited="0">
+                <wp:start x="0" y="0"/>
+                <wp:lineTo x="0" y="20529"/>
+                <wp:lineTo x="20529" y="20529"/>
+                <wp:lineTo x="20529" y="0"/>
+                <wp:lineTo x="0" y="0"/>
+              </wp:wrapPolygon>
+            </wp:wrapTight>
+            <wp:docPr id="2" name="Imagen 2"/>
+            <wp:cNvGraphicFramePr>
+              <a:graphicFrameLocks xmlns:a="http://schemas.openxmlformats.org/drawingml/2006/main" noChangeAspect="1"/>
+            </wp:cNvGraphicFramePr>
+            <a:graphic xmlns:a="http://schemas.openxmlformats.org/drawingml/2006/main">
+              <a:graphicData uri="http://schemas.openxmlformats.org/drawingml/2006/picture">
+                <pic:pic xmlns:pic="http://schemas.openxmlformats.org/drawingml/2006/picture">
+                  <pic:nvPicPr>
+                    <pic:cNvPr id="2" name="univalle-rojopuro-159x226.gif"/>
+                    <pic:cNvPicPr/>
+                  </pic:nvPicPr>
+                  <pic:blipFill rotWithShape="1">
+                    <a:blip r:embed="rId4" cstate="print">
+                      <a:extLst>
+                        <a:ext uri="{28A0092B-C50C-407E-A947-70E740481C1C}">
+                          <a14:useLocalDpi xmlns:a14="http://schemas.microsoft.com/office/drawing/2010/main" val="0"/>
+                        </a:ext>
+                      </a:extLst>
+                    </a:blip>
+                    <a:srcRect b="29621"/>
+                    <a:stretch/>
+                  </pic:blipFill>
+                  <pic:spPr bwMode="auto">
+                    <a:xfrm>
+                      <a:off x="0" y="0"/>
+                      <a:ext cx="461010" cy="461010"/>
+                    </a:xfrm>
+                    <a:prstGeom prst="rect">
+                      <a:avLst/>
+                    </a:prstGeom>
+                    <a:ln>
+                      <a:noFill/>
+                    </a:ln>
+                    <a:extLst>
+                      <a:ext uri="{53640926-AAD7-44D8-BBD7-CCE9431645EC}">
+                        <a14:shadowObscured xmlns:a14="http://schemas.microsoft.com/office/drawing/2010/main"/>
+                      </a:ext>
+                    </a:extLst>
+                  </pic:spPr>
+                </pic:pic>
+              </a:graphicData>
+            </a:graphic>
+            <wp14:sizeRelH relativeFrom="page">
+              <wp14:pctWidth>0</wp14:pctWidth>
+            </wp14:sizeRelH>
+            <wp14:sizeRelV relativeFrom="page">
+              <wp14:pctHeight>0</wp14:pctHeight>
+            </wp14:sizeRelV>
+          </wp:anchor>
+        </w:drawing>
       </w:r>
       <w:r>
         <w:rPr>
-          <w:rFonts w:ascii="Consolas" w:hAnsi="Consolas"/>
+          <w:b/>
           <w:sz w:val="32"/>
           <w:szCs w:val="32"/>
           <w:lang w:val="es-CO"/>
         </w:rPr>
-        <w:t xml:space="preserve">cterísticas y </w:t>
+        <w:t>Guía de Implementación de Algoritmos</w:t>
       </w:r>
       <w:r>
         <w:rPr>
-          <w:rFonts w:ascii="Consolas" w:hAnsi="Consolas"/>
+          <w:b/>
           <w:sz w:val="32"/>
           <w:szCs w:val="32"/>
+          <w:lang w:val="es-CO"/>
+        </w:rPr>
+        <w:t xml:space="preserve"> de Ingeniería Industrial</w:t>
+      </w:r>
+    </w:p>
+    <w:p>
+      <w:pPr>
+        <w:spacing w:after="0"/>
+        <w:rPr>
+          <w:sz w:val="27"/>
+          <w:szCs w:val="27"/>
+          <w:lang w:val="es-CO"/>
+        </w:rPr>
+      </w:pPr>
+      <w:r>
+        <w:rPr>
+          <w:sz w:val="27"/>
+          <w:szCs w:val="27"/>
+          <w:lang w:val="es-CO"/>
+        </w:rPr>
+        <w:t xml:space="preserve">Estephania Calvo Carvajal - </w:t>
+      </w:r>
+      <w:hyperlink r:id="rId5" w:history="1">
+        <w:r>
+          <w:rPr>
+            <w:rStyle w:val="Hipervnculo"/>
+            <w:sz w:val="27"/>
+            <w:szCs w:val="27"/>
+            <w:lang w:val="es-CO"/>
+          </w:rPr>
+          <w:t>estephania.calvo@correounivalle.edu.co</w:t>
+        </w:r>
+      </w:hyperlink>
+    </w:p>
+    <w:p>
+      <w:pPr>
+        <w:rPr>
+          <w:lang w:val="es-CO"/>
+        </w:rPr>
+      </w:pPr>
+    </w:p>
+    <w:p>
+      <w:pPr>
+        <w:spacing w:after="0"/>
+        <w:rPr>
+          <w:b/>
+          <w:sz w:val="32"/>
+          <w:szCs w:val="32"/>
+          <w:lang w:val="es-CO"/>
+        </w:rPr>
+      </w:pPr>
+      <w:r>
+        <w:rPr>
+          <w:b/>
+          <w:noProof/>
+          <w:sz w:val="32"/>
+          <w:szCs w:val="32"/>
+        </w:rPr>
+        <w:drawing>
+          <wp:anchor distT="0" distB="0" distL="114300" distR="114300" simplePos="0" relativeHeight="251660288" behindDoc="1" locked="0" layoutInCell="1" allowOverlap="1" wp14:anchorId="5D8ACCB2" wp14:editId="30DBB3F6">
+            <wp:simplePos x="0" y="0"/>
+            <wp:positionH relativeFrom="column">
+              <wp:posOffset>-3175</wp:posOffset>
+            </wp:positionH>
+            <wp:positionV relativeFrom="paragraph">
+              <wp:posOffset>0</wp:posOffset>
+            </wp:positionV>
+            <wp:extent cx="461010" cy="461010"/>
+            <wp:effectExtent l="0" t="0" r="0" b="0"/>
+            <wp:wrapTight wrapText="bothSides">
+              <wp:wrapPolygon edited="0">
+                <wp:start x="0" y="0"/>
+                <wp:lineTo x="0" y="20529"/>
+                <wp:lineTo x="20529" y="20529"/>
+                <wp:lineTo x="20529" y="0"/>
+                <wp:lineTo x="0" y="0"/>
+              </wp:wrapPolygon>
+            </wp:wrapTight>
+            <wp:docPr id="1" name="Imagen 1"/>
+            <wp:cNvGraphicFramePr>
+              <a:graphicFrameLocks xmlns:a="http://schemas.openxmlformats.org/drawingml/2006/main" noChangeAspect="1"/>
+            </wp:cNvGraphicFramePr>
+            <a:graphic xmlns:a="http://schemas.openxmlformats.org/drawingml/2006/main">
+              <a:graphicData uri="http://schemas.openxmlformats.org/drawingml/2006/picture">
+                <pic:pic xmlns:pic="http://schemas.openxmlformats.org/drawingml/2006/picture">
+                  <pic:nvPicPr>
+                    <pic:cNvPr id="2" name="univalle-rojopuro-159x226.gif"/>
+                    <pic:cNvPicPr/>
+                  </pic:nvPicPr>
+                  <pic:blipFill rotWithShape="1">
+                    <a:blip r:embed="rId4" cstate="print">
+                      <a:extLst>
+                        <a:ext uri="{28A0092B-C50C-407E-A947-70E740481C1C}">
+                          <a14:useLocalDpi xmlns:a14="http://schemas.microsoft.com/office/drawing/2010/main" val="0"/>
+                        </a:ext>
+                      </a:extLst>
+                    </a:blip>
+                    <a:srcRect b="29621"/>
+                    <a:stretch/>
+                  </pic:blipFill>
+                  <pic:spPr bwMode="auto">
+                    <a:xfrm>
+                      <a:off x="0" y="0"/>
+                      <a:ext cx="461010" cy="461010"/>
+                    </a:xfrm>
+                    <a:prstGeom prst="rect">
+                      <a:avLst/>
+                    </a:prstGeom>
+                    <a:ln>
+                      <a:noFill/>
+                    </a:ln>
+                    <a:extLst>
+                      <a:ext uri="{53640926-AAD7-44D8-BBD7-CCE9431645EC}">
+                        <a14:shadowObscured xmlns:a14="http://schemas.microsoft.com/office/drawing/2010/main"/>
+                      </a:ext>
+                    </a:extLst>
+                  </pic:spPr>
+                </pic:pic>
+              </a:graphicData>
+            </a:graphic>
+            <wp14:sizeRelH relativeFrom="page">
+              <wp14:pctWidth>0</wp14:pctWidth>
+            </wp14:sizeRelH>
+            <wp14:sizeRelV relativeFrom="page">
+              <wp14:pctHeight>0</wp14:pctHeight>
+            </wp14:sizeRelV>
+          </wp:anchor>
+        </w:drawing>
+      </w:r>
+      <w:r>
+        <w:rPr>
+          <w:b/>
+          <w:sz w:val="32"/>
+          <w:szCs w:val="32"/>
+          <w:lang w:val="es-CO"/>
+        </w:rPr>
+        <w:t xml:space="preserve">Guía de Implementación de </w:t>
+      </w:r>
+    </w:p>
+    <w:p>
+      <w:pPr>
+        <w:spacing w:after="0"/>
+        <w:rPr>
+          <w:b/>
+          <w:sz w:val="32"/>
+          <w:szCs w:val="32"/>
+          <w:lang w:val="es-CO"/>
+        </w:rPr>
+      </w:pPr>
+      <w:r>
+        <w:rPr>
+          <w:b/>
+          <w:sz w:val="32"/>
+          <w:szCs w:val="32"/>
+          <w:lang w:val="es-CO"/>
+        </w:rPr>
+        <w:t>Algoritmos de Ingeniería Industrial</w:t>
+      </w:r>
+    </w:p>
+    <w:p>
+      <w:pPr>
+        <w:rPr>
+          <w:rStyle w:val="Hipervnculo"/>
+          <w:sz w:val="27"/>
+          <w:szCs w:val="27"/>
+          <w:lang w:val="es-CO"/>
+        </w:rPr>
+      </w:pPr>
+      <w:r>
+        <w:rPr>
+          <w:sz w:val="27"/>
+          <w:szCs w:val="27"/>
+          <w:lang w:val="es-CO"/>
+        </w:rPr>
+        <w:t xml:space="preserve">Estephania Calvo Carvajal - </w:t>
+      </w:r>
+      <w:hyperlink r:id="rId6" w:history="1">
+        <w:r>
+          <w:rPr>
+            <w:rStyle w:val="Hipervnculo"/>
+            <w:sz w:val="27"/>
+            <w:szCs w:val="27"/>
+            <w:lang w:val="es-CO"/>
+          </w:rPr>
+          <w:t>estephania.calvo@correounivalle.edu.co</w:t>
+        </w:r>
+      </w:hyperlink>
+    </w:p>
+    <w:p>
+      <w:pPr>
+        <w:rPr>
+          <w:rStyle w:val="Hipervnculo"/>
+          <w:sz w:val="27"/>
+          <w:szCs w:val="27"/>
+          <w:lang w:val="es-CO"/>
+        </w:rPr>
+      </w:pPr>
+    </w:p>
+    <w:p>
+      <w:pPr>
+        <w:rPr>
+          <w:color w:val="0563C1" w:themeColor="hyperlink"/>
+          <w:sz w:val="27"/>
+          <w:szCs w:val="27"/>
           <w:u w:val="single"/>
           <w:lang w:val="es-CO"/>
         </w:rPr>
-        <w:t>ele</w:t>
-      </w:r>
+      </w:pPr>
       <w:bookmarkStart w:id="0" w:name="_GoBack"/>
       <w:bookmarkEnd w:id="0"/>
-      <w:r>
-        <w:rPr>
-          <w:rFonts w:ascii="Consolas" w:hAnsi="Consolas"/>
-          <w:sz w:val="32"/>
-          <w:szCs w:val="32"/>
-          <w:u w:val="single"/>
-          <w:lang w:val="es-CO"/>
-        </w:rPr>
-        <w:t>mentos</w:t>
-      </w:r>
-      <w:r>
-        <w:rPr>
-          <w:rFonts w:ascii="Consolas" w:hAnsi="Consolas"/>
-          <w:sz w:val="32"/>
-          <w:szCs w:val="32"/>
-          <w:lang w:val="es-CO"/>
-        </w:rPr>
-        <w:t xml:space="preserve"> básicos</w:t>
-      </w:r>
-      <w:r>
-        <w:rPr>
-          <w:rFonts w:ascii="Consolas" w:hAnsi="Consolas"/>
-          <w:sz w:val="32"/>
-          <w:szCs w:val="32"/>
-          <w:lang w:val="es-CO"/>
-        </w:rPr>
-        <w:t>.</w:t>
-      </w:r>
-    </w:p>
-    <w:p>
-      <w:pPr>
-        <w:spacing w:after="0"/>
-        <w:jc w:val="center"/>
-        <w:rPr>
-          <w:rFonts w:ascii="Consolas" w:hAnsi="Consolas"/>
-          <w:sz w:val="32"/>
-          <w:szCs w:val="32"/>
-          <w:lang w:val="es-CO"/>
-        </w:rPr>
-      </w:pPr>
-    </w:p>
-    <w:p>
-      <w:pPr>
-        <w:spacing w:after="0"/>
-        <w:jc w:val="center"/>
-        <w:rPr>
-          <w:color w:val="CC0000"/>
-          <w:sz w:val="32"/>
-          <w:szCs w:val="32"/>
-          <w:lang w:val="es-CO"/>
-        </w:rPr>
-      </w:pPr>
-    </w:p>
-    <w:p>
-      <w:pPr>
-        <w:rPr>
-          <w:lang w:val="es-CO"/>
-        </w:rPr>
-      </w:pPr>
     </w:p>
     <w:sectPr>
       <w:pgSz w:w="12240" w:h="15840"/>
-      <w:pgMar w:top="1417" w:right="1701" w:bottom="1417" w:left="1701" w:header="708" w:footer="708" w:gutter="0"/>
+      <w:pgMar w:top="1417" w:right="1041" w:bottom="1417" w:left="1701" w:header="708" w:footer="708" w:gutter="0"/>
       <w:cols w:space="708"/>
       <w:docGrid w:linePitch="360"/>
     </w:sectPr>
@@ -628,6 +816,17 @@
     <w:semiHidden/>
     <w:unhideWhenUsed/>
   </w:style>
+  <w:style w:type="character" w:styleId="Hipervnculo">
+    <w:name w:val="Hyperlink"/>
+    <w:basedOn w:val="Fuentedeprrafopredeter"/>
+    <w:uiPriority w:val="99"/>
+    <w:unhideWhenUsed/>
+    <w:rsid w:val="00775413"/>
+    <w:rPr>
+      <w:color w:val="0563C1" w:themeColor="hyperlink"/>
+      <w:u w:val="single"/>
+    </w:rPr>
+  </w:style>
 </w:styles>
 </file>
 

</xml_diff>